<commit_message>
update the syllabus with full Zoom link
</commit_message>
<xml_diff>
--- a/README.docx
+++ b/README.docx
@@ -2,7 +2,7 @@
 <file path=word/document.xml><?xml version="1.0" encoding="utf-8"?>
 <w:document xmlns:w="http://schemas.openxmlformats.org/wordprocessingml/2006/main" xmlns:m="http://schemas.openxmlformats.org/officeDocument/2006/math" xmlns:r="http://schemas.openxmlformats.org/officeDocument/2006/relationships" xmlns:o="urn:schemas-microsoft-com:office:office" xmlns:v="urn:schemas-microsoft-com:vml" xmlns:w10="urn:schemas-microsoft-com:office:word" xmlns:a="http://schemas.openxmlformats.org/drawingml/2006/main" xmlns:pic="http://schemas.openxmlformats.org/drawingml/2006/picture" xmlns:wp="http://schemas.openxmlformats.org/drawingml/2006/wordprocessingDrawing">
   <w:body>
-    <w:bookmarkStart w:id="55" w:name="X9dd97a2eee00451aece1488298c806ac6dea48a"/>
+    <w:bookmarkStart w:id="59" w:name="X9dd97a2eee00451aece1488298c806ac6dea48a"/>
     <w:p>
       <w:pPr>
         <w:pStyle w:val="Heading1"/>
@@ -37,61 +37,61 @@
         <w:t xml:space="preserve"> </w:t>
       </w:r>
       <w:r>
-        <w:t xml:space="preserve">machine learning, which is the process of</w:t>
-      </w:r>
-      <w:r>
-        <w:t xml:space="preserve"> </w:t>
-      </w:r>
-      <w:r>
-        <w:t xml:space="preserve">efficient supervised or unsupervised discovery of interesting and useful</w:t>
-      </w:r>
-      <w:r>
-        <w:t xml:space="preserve"> </w:t>
-      </w:r>
-      <w:r>
-        <w:t xml:space="preserve">information from collections of data. Some of the common tasks in machine learning</w:t>
-      </w:r>
-      <w:r>
-        <w:t xml:space="preserve"> </w:t>
-      </w:r>
-      <w:r>
-        <w:t xml:space="preserve">are classification, clustering, the discovery of association rules/sequential</w:t>
-      </w:r>
-      <w:r>
-        <w:t xml:space="preserve"> </w:t>
-      </w:r>
-      <w:r>
-        <w:t xml:space="preserve">patterns, and anomaly detection. Machine learning has seen several successful</w:t>
-      </w:r>
-      <w:r>
-        <w:t xml:space="preserve"> </w:t>
-      </w:r>
-      <w:r>
-        <w:t xml:space="preserve">applications in diverse domains such as healthcare, economics, internet</w:t>
-      </w:r>
-      <w:r>
-        <w:t xml:space="preserve"> </w:t>
-      </w:r>
-      <w:r>
-        <w:t xml:space="preserve">advertising, social sciences, and environmental studies. This course will give</w:t>
-      </w:r>
-      <w:r>
-        <w:t xml:space="preserve"> </w:t>
-      </w:r>
-      <w:r>
-        <w:t xml:space="preserve">a rapid and vigorous introduction to the field of machine learning, as well as</w:t>
-      </w:r>
-      <w:r>
-        <w:t xml:space="preserve"> </w:t>
-      </w:r>
-      <w:r>
-        <w:t xml:space="preserve">provide extensive hands-on experience via a course project. All course activities</w:t>
-      </w:r>
-      <w:r>
-        <w:t xml:space="preserve"> </w:t>
-      </w:r>
-      <w:r>
-        <w:t xml:space="preserve">will be conducted online.</w:t>
+        <w:t xml:space="preserve">machine learning, which is the process of efficient supervised or unsupervised</w:t>
+      </w:r>
+      <w:r>
+        <w:t xml:space="preserve"> </w:t>
+      </w:r>
+      <w:r>
+        <w:t xml:space="preserve">discovery of interesting and useful information from collections of data. Some</w:t>
+      </w:r>
+      <w:r>
+        <w:t xml:space="preserve"> </w:t>
+      </w:r>
+      <w:r>
+        <w:t xml:space="preserve">of the common tasks in machine learning are classification, clustering, the</w:t>
+      </w:r>
+      <w:r>
+        <w:t xml:space="preserve"> </w:t>
+      </w:r>
+      <w:r>
+        <w:t xml:space="preserve">discovery of association rules/sequential patterns, and anomaly detection.</w:t>
+      </w:r>
+      <w:r>
+        <w:t xml:space="preserve"> </w:t>
+      </w:r>
+      <w:r>
+        <w:t xml:space="preserve">Machine learning has seen several successful applications in diverse domains</w:t>
+      </w:r>
+      <w:r>
+        <w:t xml:space="preserve"> </w:t>
+      </w:r>
+      <w:r>
+        <w:t xml:space="preserve">such as healthcare, economics, internet advertising, social sciences, and</w:t>
+      </w:r>
+      <w:r>
+        <w:t xml:space="preserve"> </w:t>
+      </w:r>
+      <w:r>
+        <w:t xml:space="preserve">environmental studies. This course will give a rapid and vigorous introduction</w:t>
+      </w:r>
+      <w:r>
+        <w:t xml:space="preserve"> </w:t>
+      </w:r>
+      <w:r>
+        <w:t xml:space="preserve">to the field of machine learning, as well as provide extensive hands-on</w:t>
+      </w:r>
+      <w:r>
+        <w:t xml:space="preserve"> </w:t>
+      </w:r>
+      <w:r>
+        <w:t xml:space="preserve">experience via a course project. All course activities will be conducted</w:t>
+      </w:r>
+      <w:r>
+        <w:t xml:space="preserve"> </w:t>
+      </w:r>
+      <w:r>
+        <w:t xml:space="preserve">online.</w:t>
       </w:r>
     </w:p>
     <w:bookmarkEnd w:id="20"/>
@@ -171,17 +171,29 @@
       <w:r>
         <w:t xml:space="preserve">Class will be held</w:t>
       </w:r>
-      <w:r>
-        <w:t xml:space="preserve"> </w:t>
-      </w:r>
-      <w:r>
-        <w:t xml:space="preserve">- on Mondays and Wednesdays</w:t>
-      </w:r>
-      <w:r>
-        <w:t xml:space="preserve"> </w:t>
-      </w:r>
-      <w:r>
-        <w:t xml:space="preserve">- according to the</w:t>
+    </w:p>
+    <w:p>
+      <w:pPr>
+        <w:numPr>
+          <w:ilvl w:val="0"/>
+          <w:numId w:val="1002"/>
+        </w:numPr>
+        <w:pStyle w:val="Compact"/>
+      </w:pPr>
+      <w:r>
+        <w:t xml:space="preserve">on Mondays and Wednesdays</w:t>
+      </w:r>
+    </w:p>
+    <w:p>
+      <w:pPr>
+        <w:numPr>
+          <w:ilvl w:val="0"/>
+          <w:numId w:val="1002"/>
+        </w:numPr>
+        <w:pStyle w:val="Compact"/>
+      </w:pPr>
+      <w:r>
+        <w:t xml:space="preserve">according to the</w:t>
       </w:r>
       <w:r>
         <w:t xml:space="preserve"> </w:t>
@@ -194,11 +206,17 @@
           <w:t xml:space="preserve">VT Academic Calendar</w:t>
         </w:r>
       </w:hyperlink>
-      <w:r>
-        <w:t xml:space="preserve"> </w:t>
-      </w:r>
-      <w:r>
-        <w:t xml:space="preserve">- via Zoom: https://virginiatech.zoom.us/j/86864816900</w:t>
+    </w:p>
+    <w:p>
+      <w:pPr>
+        <w:numPr>
+          <w:ilvl w:val="0"/>
+          <w:numId w:val="1002"/>
+        </w:numPr>
+        <w:pStyle w:val="Compact"/>
+      </w:pPr>
+      <w:r>
+        <w:t xml:space="preserve">via Zoom: https://virginiatech.zoom.us/j/86864816900?pwd=VmFjWGlhc1JCNnJVc2JzcE5SNGhadz09</w:t>
       </w:r>
     </w:p>
     <w:bookmarkEnd w:id="22"/>
@@ -218,17 +236,29 @@
       <w:r>
         <w:t xml:space="preserve">By the end of the course, students will:</w:t>
       </w:r>
-      <w:r>
-        <w:t xml:space="preserve"> </w:t>
-      </w:r>
-      <w:r>
-        <w:t xml:space="preserve">- Be well-versed with common machine learning problems, concepts, and algorithms</w:t>
-      </w:r>
-      <w:r>
-        <w:t xml:space="preserve"> </w:t>
-      </w:r>
-      <w:r>
-        <w:t xml:space="preserve">- Be able to compare and contrast different machine learning algorithms and</w:t>
+    </w:p>
+    <w:p>
+      <w:pPr>
+        <w:numPr>
+          <w:ilvl w:val="0"/>
+          <w:numId w:val="1003"/>
+        </w:numPr>
+        <w:pStyle w:val="Compact"/>
+      </w:pPr>
+      <w:r>
+        <w:t xml:space="preserve">Be well-versed with common machine learning problems, concepts, and algorithms</w:t>
+      </w:r>
+    </w:p>
+    <w:p>
+      <w:pPr>
+        <w:numPr>
+          <w:ilvl w:val="0"/>
+          <w:numId w:val="1003"/>
+        </w:numPr>
+        <w:pStyle w:val="Compact"/>
+      </w:pPr>
+      <w:r>
+        <w:t xml:space="preserve">Be able to compare and contrast different machine learning algorithms and</w:t>
       </w:r>
       <w:r>
         <w:t xml:space="preserve"> </w:t>
@@ -236,21 +266,27 @@
       <w:r>
         <w:t xml:space="preserve">identify their strengths and limitations in varying problem settings</w:t>
       </w:r>
-      <w:r>
-        <w:t xml:space="preserve"> </w:t>
-      </w:r>
-      <w:r>
-        <w:t xml:space="preserve">- Gain practical understanding of machine learning algorithms through</w:t>
-      </w:r>
-      <w:r>
-        <w:t xml:space="preserve"> </w:t>
-      </w:r>
-      <w:r>
-        <w:t xml:space="preserve">course project</w:t>
+    </w:p>
+    <w:p>
+      <w:pPr>
+        <w:numPr>
+          <w:ilvl w:val="0"/>
+          <w:numId w:val="1003"/>
+        </w:numPr>
+        <w:pStyle w:val="Compact"/>
+      </w:pPr>
+      <w:r>
+        <w:t xml:space="preserve">Gain practical understanding of machine learning algorithms through</w:t>
+      </w:r>
+      <w:r>
+        <w:t xml:space="preserve"> </w:t>
+      </w:r>
+      <w:r>
+        <w:t xml:space="preserve">a course project</w:t>
       </w:r>
     </w:p>
     <w:bookmarkEnd w:id="23"/>
-    <w:bookmarkStart w:id="25" w:name="materials"/>
+    <w:bookmarkStart w:id="29" w:name="materials"/>
     <w:p>
       <w:pPr>
         <w:pStyle w:val="Heading2"/>
@@ -261,7 +297,11 @@
     </w:p>
     <w:p>
       <w:pPr>
-        <w:pStyle w:val="FirstParagraph"/>
+        <w:numPr>
+          <w:ilvl w:val="0"/>
+          <w:numId w:val="1004"/>
+        </w:numPr>
+        <w:pStyle w:val="Compact"/>
       </w:pPr>
       <w:r>
         <w:t xml:space="preserve">Textbook (optional):</w:t>
@@ -280,20 +320,369 @@
     </w:p>
     <w:p>
       <w:pPr>
+        <w:numPr>
+          <w:ilvl w:val="0"/>
+          <w:numId w:val="1004"/>
+        </w:numPr>
+        <w:pStyle w:val="Compact"/>
+      </w:pPr>
+      <w:r>
+        <w:t xml:space="preserve">Code: https://github.com/maptv/handson-ml3</w:t>
+      </w:r>
+    </w:p>
+    <w:p>
+      <w:pPr>
+        <w:numPr>
+          <w:ilvl w:val="0"/>
+          <w:numId w:val="1004"/>
+        </w:numPr>
+        <w:pStyle w:val="Compact"/>
+      </w:pPr>
+      <w:r>
+        <w:t xml:space="preserve">Anaconda: https://www.anaconda.com/download#downloads</w:t>
+      </w:r>
+    </w:p>
+    <w:p>
+      <w:pPr>
+        <w:numPr>
+          <w:ilvl w:val="0"/>
+          <w:numId w:val="1004"/>
+        </w:numPr>
+        <w:pStyle w:val="Compact"/>
+      </w:pPr>
+      <w:r>
+        <w:t xml:space="preserve">R: https://cran.rstudio.com/</w:t>
+      </w:r>
+    </w:p>
+    <w:p>
+      <w:pPr>
+        <w:numPr>
+          <w:ilvl w:val="0"/>
+          <w:numId w:val="1004"/>
+        </w:numPr>
+        <w:pStyle w:val="Compact"/>
+      </w:pPr>
+      <w:r>
+        <w:t xml:space="preserve">RStudio: https://posit.co/download/rstudio-desktop/</w:t>
+      </w:r>
+    </w:p>
+    <w:p>
+      <w:pPr>
+        <w:pStyle w:val="FirstParagraph"/>
+      </w:pPr>
+      <w:r>
+        <w:t xml:space="preserve">Anaconda includes VSCode and Jupyter (Lab and Notebook), and can be used to</w:t>
+      </w:r>
+      <w:r>
+        <w:t xml:space="preserve"> </w:t>
+      </w:r>
+      <w:r>
+        <w:t xml:space="preserve">install RStudio, but I recommend that you install RStudio using the link above,</w:t>
+      </w:r>
+      <w:r>
+        <w:t xml:space="preserve"> </w:t>
+      </w:r>
+      <w:r>
+        <w:t xml:space="preserve">instead of via Anaconda.</w:t>
+      </w:r>
+    </w:p>
+    <w:p>
+      <w:pPr>
         <w:pStyle w:val="BodyText"/>
       </w:pPr>
       <w:r>
-        <w:t xml:space="preserve">All of the code we will use is available here: https://github.com/ageron/handson-ml3</w:t>
-      </w:r>
-    </w:p>
-    <w:bookmarkEnd w:id="25"/>
-    <w:bookmarkStart w:id="26" w:name="background-required"/>
-    <w:p>
-      <w:pPr>
-        <w:pStyle w:val="Heading2"/>
-      </w:pPr>
-      <w:r>
-        <w:t xml:space="preserve">Background Required</w:t>
+        <w:t xml:space="preserve">If you already use a different Python distribution that includes conda, such as</w:t>
+      </w:r>
+      <w:r>
+        <w:t xml:space="preserve"> </w:t>
+      </w:r>
+      <w:hyperlink r:id="rId25">
+        <w:r>
+          <w:rPr>
+            <w:rStyle w:val="Hyperlink"/>
+          </w:rPr>
+          <w:t xml:space="preserve">miniconda</w:t>
+        </w:r>
+      </w:hyperlink>
+      <w:r>
+        <w:t xml:space="preserve">,</w:t>
+      </w:r>
+      <w:r>
+        <w:t xml:space="preserve"> </w:t>
+      </w:r>
+      <w:hyperlink r:id="rId26">
+        <w:r>
+          <w:rPr>
+            <w:rStyle w:val="Hyperlink"/>
+          </w:rPr>
+          <w:t xml:space="preserve">miniforge</w:t>
+        </w:r>
+      </w:hyperlink>
+      <w:r>
+        <w:t xml:space="preserve">, or</w:t>
+      </w:r>
+      <w:r>
+        <w:t xml:space="preserve"> </w:t>
+      </w:r>
+      <w:hyperlink r:id="rId27">
+        <w:r>
+          <w:rPr>
+            <w:rStyle w:val="Hyperlink"/>
+          </w:rPr>
+          <w:t xml:space="preserve">mambaforge</w:t>
+        </w:r>
+      </w:hyperlink>
+      <w:r>
+        <w:t xml:space="preserve">, you do not</w:t>
+      </w:r>
+      <w:r>
+        <w:t xml:space="preserve"> </w:t>
+      </w:r>
+      <w:r>
+        <w:t xml:space="preserve">have to use Anaconda. Personally, I use mambaforge. Nevertheless, Anaconda is a</w:t>
+      </w:r>
+      <w:r>
+        <w:t xml:space="preserve"> </w:t>
+      </w:r>
+      <w:r>
+        <w:t xml:space="preserve">better choice for the vast majority of people.</w:t>
+      </w:r>
+    </w:p>
+    <w:bookmarkStart w:id="28" w:name="modules"/>
+    <w:p>
+      <w:pPr>
+        <w:pStyle w:val="Heading3"/>
+      </w:pPr>
+      <w:r>
+        <w:t xml:space="preserve">Modules</w:t>
+      </w:r>
+    </w:p>
+    <w:p>
+      <w:pPr>
+        <w:numPr>
+          <w:ilvl w:val="0"/>
+          <w:numId w:val="1005"/>
+        </w:numPr>
+        <w:pStyle w:val="Compact"/>
+      </w:pPr>
+      <w:r>
+        <w:t xml:space="preserve">01: The machine learning landscape</w:t>
+      </w:r>
+    </w:p>
+    <w:p>
+      <w:pPr>
+        <w:numPr>
+          <w:ilvl w:val="0"/>
+          <w:numId w:val="1005"/>
+        </w:numPr>
+        <w:pStyle w:val="Compact"/>
+      </w:pPr>
+      <w:r>
+        <w:t xml:space="preserve">02: End to end machine learning project</w:t>
+      </w:r>
+    </w:p>
+    <w:p>
+      <w:pPr>
+        <w:numPr>
+          <w:ilvl w:val="0"/>
+          <w:numId w:val="1005"/>
+        </w:numPr>
+        <w:pStyle w:val="Compact"/>
+      </w:pPr>
+      <w:r>
+        <w:t xml:space="preserve">03: Classification</w:t>
+      </w:r>
+    </w:p>
+    <w:p>
+      <w:pPr>
+        <w:numPr>
+          <w:ilvl w:val="0"/>
+          <w:numId w:val="1005"/>
+        </w:numPr>
+        <w:pStyle w:val="Compact"/>
+      </w:pPr>
+      <w:r>
+        <w:t xml:space="preserve">04: Training linear models</w:t>
+      </w:r>
+    </w:p>
+    <w:p>
+      <w:pPr>
+        <w:numPr>
+          <w:ilvl w:val="0"/>
+          <w:numId w:val="1005"/>
+        </w:numPr>
+        <w:pStyle w:val="Compact"/>
+      </w:pPr>
+      <w:r>
+        <w:t xml:space="preserve">05: Support vector machines</w:t>
+      </w:r>
+    </w:p>
+    <w:p>
+      <w:pPr>
+        <w:numPr>
+          <w:ilvl w:val="0"/>
+          <w:numId w:val="1005"/>
+        </w:numPr>
+        <w:pStyle w:val="Compact"/>
+      </w:pPr>
+      <w:r>
+        <w:t xml:space="preserve">06: Decision trees</w:t>
+      </w:r>
+    </w:p>
+    <w:p>
+      <w:pPr>
+        <w:numPr>
+          <w:ilvl w:val="0"/>
+          <w:numId w:val="1005"/>
+        </w:numPr>
+        <w:pStyle w:val="Compact"/>
+      </w:pPr>
+      <w:r>
+        <w:t xml:space="preserve">07: Ensemble learning and random forests</w:t>
+      </w:r>
+    </w:p>
+    <w:p>
+      <w:pPr>
+        <w:numPr>
+          <w:ilvl w:val="0"/>
+          <w:numId w:val="1005"/>
+        </w:numPr>
+        <w:pStyle w:val="Compact"/>
+      </w:pPr>
+      <w:r>
+        <w:t xml:space="preserve">08: Dimensionality reduction</w:t>
+      </w:r>
+    </w:p>
+    <w:p>
+      <w:pPr>
+        <w:numPr>
+          <w:ilvl w:val="0"/>
+          <w:numId w:val="1005"/>
+        </w:numPr>
+        <w:pStyle w:val="Compact"/>
+      </w:pPr>
+      <w:r>
+        <w:t xml:space="preserve">09: Unsupervised learning</w:t>
+      </w:r>
+    </w:p>
+    <w:p>
+      <w:pPr>
+        <w:numPr>
+          <w:ilvl w:val="0"/>
+          <w:numId w:val="1005"/>
+        </w:numPr>
+        <w:pStyle w:val="Compact"/>
+      </w:pPr>
+      <w:r>
+        <w:t xml:space="preserve">10: Neural nets with Keras</w:t>
+      </w:r>
+    </w:p>
+    <w:p>
+      <w:pPr>
+        <w:numPr>
+          <w:ilvl w:val="0"/>
+          <w:numId w:val="1005"/>
+        </w:numPr>
+        <w:pStyle w:val="Compact"/>
+      </w:pPr>
+      <w:r>
+        <w:t xml:space="preserve">11: Training deep neural networks</w:t>
+      </w:r>
+    </w:p>
+    <w:p>
+      <w:pPr>
+        <w:numPr>
+          <w:ilvl w:val="0"/>
+          <w:numId w:val="1005"/>
+        </w:numPr>
+        <w:pStyle w:val="Compact"/>
+      </w:pPr>
+      <w:r>
+        <w:t xml:space="preserve">12: Custom models and training with Tensorflow</w:t>
+      </w:r>
+    </w:p>
+    <w:p>
+      <w:pPr>
+        <w:numPr>
+          <w:ilvl w:val="0"/>
+          <w:numId w:val="1005"/>
+        </w:numPr>
+        <w:pStyle w:val="Compact"/>
+      </w:pPr>
+      <w:r>
+        <w:t xml:space="preserve">13: Loading and preprocessing data</w:t>
+      </w:r>
+    </w:p>
+    <w:p>
+      <w:pPr>
+        <w:numPr>
+          <w:ilvl w:val="0"/>
+          <w:numId w:val="1005"/>
+        </w:numPr>
+        <w:pStyle w:val="Compact"/>
+      </w:pPr>
+      <w:r>
+        <w:t xml:space="preserve">14: Deep computer vision with CNNs</w:t>
+      </w:r>
+    </w:p>
+    <w:p>
+      <w:pPr>
+        <w:numPr>
+          <w:ilvl w:val="0"/>
+          <w:numId w:val="1005"/>
+        </w:numPr>
+        <w:pStyle w:val="Compact"/>
+      </w:pPr>
+      <w:r>
+        <w:t xml:space="preserve">15: Processing sequences using RNNs and CNNs</w:t>
+      </w:r>
+    </w:p>
+    <w:p>
+      <w:pPr>
+        <w:numPr>
+          <w:ilvl w:val="0"/>
+          <w:numId w:val="1005"/>
+        </w:numPr>
+        <w:pStyle w:val="Compact"/>
+      </w:pPr>
+      <w:r>
+        <w:t xml:space="preserve">16: NLP with RNNs and attention</w:t>
+      </w:r>
+    </w:p>
+    <w:p>
+      <w:pPr>
+        <w:numPr>
+          <w:ilvl w:val="0"/>
+          <w:numId w:val="1005"/>
+        </w:numPr>
+        <w:pStyle w:val="Compact"/>
+      </w:pPr>
+      <w:r>
+        <w:t xml:space="preserve">17: Autoencoders GANs and diffusion models</w:t>
+      </w:r>
+    </w:p>
+    <w:p>
+      <w:pPr>
+        <w:numPr>
+          <w:ilvl w:val="0"/>
+          <w:numId w:val="1005"/>
+        </w:numPr>
+        <w:pStyle w:val="Compact"/>
+      </w:pPr>
+      <w:r>
+        <w:t xml:space="preserve">18: Reinforcement learning</w:t>
+      </w:r>
+    </w:p>
+    <w:p>
+      <w:pPr>
+        <w:numPr>
+          <w:ilvl w:val="0"/>
+          <w:numId w:val="1005"/>
+        </w:numPr>
+        <w:pStyle w:val="Compact"/>
+      </w:pPr>
+      <w:r>
+        <w:t xml:space="preserve">19: Training and deploying at scale</w:t>
       </w:r>
     </w:p>
     <w:p>
@@ -301,124 +690,513 @@
         <w:pStyle w:val="FirstParagraph"/>
       </w:pPr>
       <w:r>
-        <w:t xml:space="preserve">Some familiarity with Python will be very helpful, but there are no strict</w:t>
-      </w:r>
-      <w:r>
-        <w:t xml:space="preserve"> </w:t>
-      </w:r>
-      <w:r>
-        <w:t xml:space="preserve">requirements. This course will start from zero and advance quickly.</w:t>
-      </w:r>
-    </w:p>
-    <w:bookmarkEnd w:id="26"/>
-    <w:bookmarkStart w:id="29" w:name="grading"/>
-    <w:p>
-      <w:pPr>
-        <w:pStyle w:val="Heading2"/>
-      </w:pPr>
-      <w:r>
-        <w:t xml:space="preserve">Grading</w:t>
-      </w:r>
-    </w:p>
-    <w:p>
-      <w:pPr>
-        <w:pStyle w:val="FirstParagraph"/>
-      </w:pPr>
-      <w:r>
-        <w:t xml:space="preserve">There will not be any quizzes or exams, only programming assignments. The</w:t>
-      </w:r>
-      <w:r>
-        <w:t xml:space="preserve"> </w:t>
-      </w:r>
-      <w:r>
-        <w:t xml:space="preserve">course TA(s) will provide feedback for assignments, but final grading for</w:t>
-      </w:r>
-      <w:r>
-        <w:t xml:space="preserve"> </w:t>
-      </w:r>
-      <w:r>
-        <w:t xml:space="preserve">assignments will be determined by the instructor. Grading in this course is</w:t>
-      </w:r>
-      <w:r>
-        <w:t xml:space="preserve"> </w:t>
-      </w:r>
-      <w:r>
-        <w:t xml:space="preserve">binary, i.e. either honest effort was demonstrated or it was not.</w:t>
-      </w:r>
-      <w:r>
-        <w:t xml:space="preserve"> </w:t>
-      </w:r>
-      <w:r>
-        <w:t xml:space="preserve">The main deliverable will be a machine learning blog that students will publish online.</w:t>
-      </w:r>
-    </w:p>
-    <w:bookmarkStart w:id="27" w:name="attendance-and-class-participation"/>
-    <w:p>
-      <w:pPr>
-        <w:pStyle w:val="Heading3"/>
-      </w:pPr>
-      <w:r>
-        <w:t xml:space="preserve">Attendance and Class Participation</w:t>
-      </w:r>
-    </w:p>
-    <w:p>
-      <w:pPr>
-        <w:pStyle w:val="FirstParagraph"/>
-      </w:pPr>
-      <w:r>
-        <w:t xml:space="preserve">Attendance and class participation will not affect your grade. To really</w:t>
-      </w:r>
-      <w:r>
-        <w:t xml:space="preserve"> </w:t>
-      </w:r>
-      <w:r>
-        <w:t xml:space="preserve">benefit from the course, you should attend and participate, but you can always</w:t>
-      </w:r>
-      <w:r>
-        <w:t xml:space="preserve"> </w:t>
-      </w:r>
-      <w:r>
-        <w:t xml:space="preserve">review class recordings instead if your prefer.</w:t>
-      </w:r>
-    </w:p>
-    <w:bookmarkEnd w:id="27"/>
-    <w:bookmarkStart w:id="28" w:name="late-policy"/>
-    <w:p>
-      <w:pPr>
-        <w:pStyle w:val="Heading3"/>
-      </w:pPr>
-      <w:r>
-        <w:t xml:space="preserve">Late Policy</w:t>
-      </w:r>
-    </w:p>
-    <w:p>
-      <w:pPr>
-        <w:pStyle w:val="FirstParagraph"/>
-      </w:pPr>
-      <w:r>
-        <w:t xml:space="preserve">Late submissions will not be penalized. As long as you submitted assignments</w:t>
-      </w:r>
-      <w:r>
-        <w:t xml:space="preserve"> </w:t>
-      </w:r>
-      <w:r>
-        <w:t xml:space="preserve">before the last class, I will give full credit. If you wait until the last</w:t>
-      </w:r>
-      <w:r>
-        <w:t xml:space="preserve"> </w:t>
-      </w:r>
-      <w:r>
-        <w:t xml:space="preserve">class to submit assignments, you will miss out on valuable feedback from the</w:t>
+        <w:t xml:space="preserve">It is very unlikely that we will get through all of the modules.</w:t>
       </w:r>
     </w:p>
     <w:bookmarkEnd w:id="28"/>
     <w:bookmarkEnd w:id="29"/>
-    <w:bookmarkStart w:id="32" w:name="zoom-best-practices"/>
+    <w:bookmarkStart w:id="30" w:name="background-required"/>
     <w:p>
       <w:pPr>
         <w:pStyle w:val="Heading2"/>
       </w:pPr>
       <w:r>
+        <w:t xml:space="preserve">Background Required</w:t>
+      </w:r>
+    </w:p>
+    <w:p>
+      <w:pPr>
+        <w:pStyle w:val="FirstParagraph"/>
+      </w:pPr>
+      <w:r>
+        <w:t xml:space="preserve">Some familiarity with Python will be very helpful, but there are no strict</w:t>
+      </w:r>
+      <w:r>
+        <w:t xml:space="preserve"> </w:t>
+      </w:r>
+      <w:r>
+        <w:t xml:space="preserve">requirements. This course will start from zero and advance quickly.</w:t>
+      </w:r>
+    </w:p>
+    <w:bookmarkEnd w:id="30"/>
+    <w:bookmarkStart w:id="33" w:name="grading"/>
+    <w:p>
+      <w:pPr>
+        <w:pStyle w:val="Heading2"/>
+      </w:pPr>
+      <w:r>
+        <w:t xml:space="preserve">Grading</w:t>
+      </w:r>
+    </w:p>
+    <w:p>
+      <w:pPr>
+        <w:pStyle w:val="FirstParagraph"/>
+      </w:pPr>
+      <w:r>
+        <w:t xml:space="preserve">There will not be any quizzes or exams. Instead, students must create a machine</w:t>
+      </w:r>
+      <w:r>
+        <w:t xml:space="preserve"> </w:t>
+      </w:r>
+      <w:r>
+        <w:t xml:space="preserve">learning blog using Quarto publish it on GitHub Pages. This blog is the only</w:t>
+      </w:r>
+      <w:r>
+        <w:t xml:space="preserve"> </w:t>
+      </w:r>
+      <w:r>
+        <w:t xml:space="preserve">graded deliverable for the course. The grading for the blog will be as follows:</w:t>
+      </w:r>
+    </w:p>
+    <w:p>
+      <w:pPr>
+        <w:numPr>
+          <w:ilvl w:val="0"/>
+          <w:numId w:val="1006"/>
+        </w:numPr>
+        <w:pStyle w:val="Compact"/>
+      </w:pPr>
+      <w:r>
+        <w:t xml:space="preserve">1 point: a blog hosted on GitHub Pages</w:t>
+      </w:r>
+    </w:p>
+    <w:p>
+      <w:pPr>
+        <w:numPr>
+          <w:ilvl w:val="0"/>
+          <w:numId w:val="1006"/>
+        </w:numPr>
+        <w:pStyle w:val="Compact"/>
+      </w:pPr>
+      <w:r>
+        <w:t xml:space="preserve">3 points: 3 blog posts that are each worth 1 point</w:t>
+      </w:r>
+    </w:p>
+    <w:p>
+      <w:pPr>
+        <w:pStyle w:val="FirstParagraph"/>
+      </w:pPr>
+      <w:r>
+        <w:t xml:space="preserve">To get a full point for the blog, its content and the code used to publish it</w:t>
+      </w:r>
+      <w:r>
+        <w:t xml:space="preserve"> </w:t>
+      </w:r>
+      <w:r>
+        <w:t xml:space="preserve">must be available in a GitHub repository.</w:t>
+      </w:r>
+    </w:p>
+    <w:p>
+      <w:pPr>
+        <w:pStyle w:val="BodyText"/>
+      </w:pPr>
+      <w:r>
+        <w:t xml:space="preserve">To get a full point for a blog post (full-point post), it must have</w:t>
+      </w:r>
+      <w:r>
+        <w:t xml:space="preserve"> </w:t>
+      </w:r>
+      <w:r>
+        <w:t xml:space="preserve">- machine learning code and</w:t>
+      </w:r>
+      <w:r>
+        <w:t xml:space="preserve"> </w:t>
+      </w:r>
+      <w:r>
+        <w:t xml:space="preserve">- at least one data visualization.</w:t>
+      </w:r>
+    </w:p>
+    <w:p>
+      <w:pPr>
+        <w:pStyle w:val="BodyText"/>
+      </w:pPr>
+      <w:r>
+        <w:t xml:space="preserve">A blog post without any machine learning code or without any data</w:t>
+      </w:r>
+      <w:r>
+        <w:t xml:space="preserve"> </w:t>
+      </w:r>
+      <w:r>
+        <w:t xml:space="preserve">visualizations will only get half a point (half-point post).</w:t>
+      </w:r>
+    </w:p>
+    <w:p>
+      <w:pPr>
+        <w:pStyle w:val="BodyText"/>
+      </w:pPr>
+      <w:r>
+        <w:t xml:space="preserve">Example grades:</w:t>
+      </w:r>
+    </w:p>
+    <w:p>
+      <w:pPr>
+        <w:numPr>
+          <w:ilvl w:val="0"/>
+          <w:numId w:val="1007"/>
+        </w:numPr>
+        <w:pStyle w:val="Compact"/>
+      </w:pPr>
+      <w:r>
+        <w:t xml:space="preserve">A (4 points):</w:t>
+      </w:r>
+    </w:p>
+    <w:p>
+      <w:pPr>
+        <w:numPr>
+          <w:ilvl w:val="1"/>
+          <w:numId w:val="1008"/>
+        </w:numPr>
+        <w:pStyle w:val="Compact"/>
+      </w:pPr>
+      <w:r>
+        <w:t xml:space="preserve">A blog with 3 full-point posts that each have</w:t>
+      </w:r>
+    </w:p>
+    <w:p>
+      <w:pPr>
+        <w:numPr>
+          <w:ilvl w:val="2"/>
+          <w:numId w:val="1009"/>
+        </w:numPr>
+        <w:pStyle w:val="Compact"/>
+      </w:pPr>
+      <w:r>
+        <w:t xml:space="preserve">machine learning code and</w:t>
+      </w:r>
+    </w:p>
+    <w:p>
+      <w:pPr>
+        <w:numPr>
+          <w:ilvl w:val="2"/>
+          <w:numId w:val="1009"/>
+        </w:numPr>
+        <w:pStyle w:val="Compact"/>
+      </w:pPr>
+      <w:r>
+        <w:t xml:space="preserve">at least 1 data visualization</w:t>
+      </w:r>
+    </w:p>
+    <w:p>
+      <w:pPr>
+        <w:numPr>
+          <w:ilvl w:val="0"/>
+          <w:numId w:val="1007"/>
+        </w:numPr>
+        <w:pStyle w:val="Compact"/>
+      </w:pPr>
+      <w:r>
+        <w:t xml:space="preserve">B (3 points):</w:t>
+      </w:r>
+    </w:p>
+    <w:p>
+      <w:pPr>
+        <w:numPr>
+          <w:ilvl w:val="1"/>
+          <w:numId w:val="1010"/>
+        </w:numPr>
+        <w:pStyle w:val="Compact"/>
+      </w:pPr>
+      <w:r>
+        <w:t xml:space="preserve">A GitHub repository with the content for 3 full-point posts, but no blog</w:t>
+      </w:r>
+    </w:p>
+    <w:p>
+      <w:pPr>
+        <w:numPr>
+          <w:ilvl w:val="1"/>
+          <w:numId w:val="1010"/>
+        </w:numPr>
+        <w:pStyle w:val="Compact"/>
+      </w:pPr>
+      <w:r>
+        <w:t xml:space="preserve">A blog with 2 full-point posts</w:t>
+      </w:r>
+    </w:p>
+    <w:p>
+      <w:pPr>
+        <w:numPr>
+          <w:ilvl w:val="1"/>
+          <w:numId w:val="1010"/>
+        </w:numPr>
+        <w:pStyle w:val="Compact"/>
+      </w:pPr>
+      <w:r>
+        <w:t xml:space="preserve">A blog with</w:t>
+      </w:r>
+    </w:p>
+    <w:p>
+      <w:pPr>
+        <w:numPr>
+          <w:ilvl w:val="2"/>
+          <w:numId w:val="1011"/>
+        </w:numPr>
+        <w:pStyle w:val="Compact"/>
+      </w:pPr>
+      <w:r>
+        <w:t xml:space="preserve">1 full-point post and</w:t>
+      </w:r>
+    </w:p>
+    <w:p>
+      <w:pPr>
+        <w:numPr>
+          <w:ilvl w:val="2"/>
+          <w:numId w:val="1011"/>
+        </w:numPr>
+        <w:pStyle w:val="Compact"/>
+      </w:pPr>
+      <w:r>
+        <w:t xml:space="preserve">2 half-points posts</w:t>
+      </w:r>
+    </w:p>
+    <w:p>
+      <w:pPr>
+        <w:numPr>
+          <w:ilvl w:val="0"/>
+          <w:numId w:val="1007"/>
+        </w:numPr>
+        <w:pStyle w:val="Compact"/>
+      </w:pPr>
+      <w:r>
+        <w:t xml:space="preserve">C (2 points):</w:t>
+      </w:r>
+    </w:p>
+    <w:p>
+      <w:pPr>
+        <w:numPr>
+          <w:ilvl w:val="1"/>
+          <w:numId w:val="1012"/>
+        </w:numPr>
+        <w:pStyle w:val="Compact"/>
+      </w:pPr>
+      <w:r>
+        <w:t xml:space="preserve">A GitHub repository with the content for 2 full-point posts, but no blog</w:t>
+      </w:r>
+    </w:p>
+    <w:p>
+      <w:pPr>
+        <w:numPr>
+          <w:ilvl w:val="1"/>
+          <w:numId w:val="1012"/>
+        </w:numPr>
+        <w:pStyle w:val="Compact"/>
+      </w:pPr>
+      <w:r>
+        <w:t xml:space="preserve">A GitHub repository with the content for</w:t>
+      </w:r>
+    </w:p>
+    <w:p>
+      <w:pPr>
+        <w:numPr>
+          <w:ilvl w:val="2"/>
+          <w:numId w:val="1013"/>
+        </w:numPr>
+        <w:pStyle w:val="Compact"/>
+      </w:pPr>
+      <w:r>
+        <w:t xml:space="preserve">1 full-point post</w:t>
+      </w:r>
+    </w:p>
+    <w:p>
+      <w:pPr>
+        <w:numPr>
+          <w:ilvl w:val="2"/>
+          <w:numId w:val="1013"/>
+        </w:numPr>
+        <w:pStyle w:val="Compact"/>
+      </w:pPr>
+      <w:r>
+        <w:t xml:space="preserve">2 half-point posts</w:t>
+      </w:r>
+    </w:p>
+    <w:p>
+      <w:pPr>
+        <w:numPr>
+          <w:ilvl w:val="1"/>
+          <w:numId w:val="1012"/>
+        </w:numPr>
+        <w:pStyle w:val="Compact"/>
+      </w:pPr>
+      <w:r>
+        <w:t xml:space="preserve">A blog with 1 full-point blog post</w:t>
+      </w:r>
+    </w:p>
+    <w:p>
+      <w:pPr>
+        <w:numPr>
+          <w:ilvl w:val="1"/>
+          <w:numId w:val="1012"/>
+        </w:numPr>
+        <w:pStyle w:val="Compact"/>
+      </w:pPr>
+      <w:r>
+        <w:t xml:space="preserve">A blog with 2 half-point blog post</w:t>
+      </w:r>
+    </w:p>
+    <w:p>
+      <w:pPr>
+        <w:numPr>
+          <w:ilvl w:val="0"/>
+          <w:numId w:val="1007"/>
+        </w:numPr>
+        <w:pStyle w:val="Compact"/>
+      </w:pPr>
+      <w:r>
+        <w:t xml:space="preserve">D (1 points):</w:t>
+      </w:r>
+    </w:p>
+    <w:p>
+      <w:pPr>
+        <w:numPr>
+          <w:ilvl w:val="1"/>
+          <w:numId w:val="1014"/>
+        </w:numPr>
+        <w:pStyle w:val="Compact"/>
+      </w:pPr>
+      <w:r>
+        <w:t xml:space="preserve">A GitHub repository with the content for 1 full-point post, but no blog</w:t>
+      </w:r>
+    </w:p>
+    <w:p>
+      <w:pPr>
+        <w:numPr>
+          <w:ilvl w:val="1"/>
+          <w:numId w:val="1014"/>
+        </w:numPr>
+        <w:pStyle w:val="Compact"/>
+      </w:pPr>
+      <w:r>
+        <w:t xml:space="preserve">A GitHub repository with the content for 2 half-point posts, but no blog</w:t>
+      </w:r>
+    </w:p>
+    <w:p>
+      <w:pPr>
+        <w:numPr>
+          <w:ilvl w:val="1"/>
+          <w:numId w:val="1014"/>
+        </w:numPr>
+        <w:pStyle w:val="Compact"/>
+      </w:pPr>
+      <w:r>
+        <w:t xml:space="preserve">A blog with no machine learning content</w:t>
+      </w:r>
+    </w:p>
+    <w:p>
+      <w:pPr>
+        <w:numPr>
+          <w:ilvl w:val="0"/>
+          <w:numId w:val="1007"/>
+        </w:numPr>
+        <w:pStyle w:val="Compact"/>
+      </w:pPr>
+      <w:r>
+        <w:t xml:space="preserve">F (0 points):</w:t>
+      </w:r>
+    </w:p>
+    <w:p>
+      <w:pPr>
+        <w:numPr>
+          <w:ilvl w:val="1"/>
+          <w:numId w:val="1015"/>
+        </w:numPr>
+        <w:pStyle w:val="Compact"/>
+      </w:pPr>
+      <w:r>
+        <w:t xml:space="preserve">No deliverables</w:t>
+      </w:r>
+    </w:p>
+    <w:p>
+      <w:pPr>
+        <w:pStyle w:val="FirstParagraph"/>
+      </w:pPr>
+      <w:r>
+        <w:t xml:space="preserve">The course GTA(s) will provide feedback for the assignments, but final grading for</w:t>
+      </w:r>
+      <w:r>
+        <w:t xml:space="preserve"> </w:t>
+      </w:r>
+      <w:r>
+        <w:t xml:space="preserve">the course project will be determined by the instructor.</w:t>
+      </w:r>
+    </w:p>
+    <w:bookmarkStart w:id="31" w:name="attendance-and-class-participation"/>
+    <w:p>
+      <w:pPr>
+        <w:pStyle w:val="Heading3"/>
+      </w:pPr>
+      <w:r>
+        <w:t xml:space="preserve">Attendance and Class Participation</w:t>
+      </w:r>
+    </w:p>
+    <w:p>
+      <w:pPr>
+        <w:pStyle w:val="FirstParagraph"/>
+      </w:pPr>
+      <w:r>
+        <w:t xml:space="preserve">Attendance and class participation will not affect your grade. To really</w:t>
+      </w:r>
+      <w:r>
+        <w:t xml:space="preserve"> </w:t>
+      </w:r>
+      <w:r>
+        <w:t xml:space="preserve">benefit from the course, you should attend and participate, but you can always</w:t>
+      </w:r>
+      <w:r>
+        <w:t xml:space="preserve"> </w:t>
+      </w:r>
+      <w:r>
+        <w:t xml:space="preserve">review class recordings instead if your prefer.</w:t>
+      </w:r>
+    </w:p>
+    <w:bookmarkEnd w:id="31"/>
+    <w:bookmarkStart w:id="32" w:name="late-policy"/>
+    <w:p>
+      <w:pPr>
+        <w:pStyle w:val="Heading3"/>
+      </w:pPr>
+      <w:r>
+        <w:t xml:space="preserve">Late Policy</w:t>
+      </w:r>
+    </w:p>
+    <w:p>
+      <w:pPr>
+        <w:pStyle w:val="FirstParagraph"/>
+      </w:pPr>
+      <w:r>
+        <w:t xml:space="preserve">Late submissions will not be penalized. As long as you submit the course</w:t>
+      </w:r>
+      <w:r>
+        <w:t xml:space="preserve"> </w:t>
+      </w:r>
+      <w:r>
+        <w:t xml:space="preserve">project before the last class, I will give full credit. If you wait until the</w:t>
+      </w:r>
+      <w:r>
+        <w:t xml:space="preserve"> </w:t>
+      </w:r>
+      <w:r>
+        <w:t xml:space="preserve">day of the last class to do all of the work, you will miss out on valuable</w:t>
+      </w:r>
+      <w:r>
+        <w:t xml:space="preserve"> </w:t>
+      </w:r>
+      <w:r>
+        <w:t xml:space="preserve">feedback from the GTA(s) and probably not benefit much from the experience of</w:t>
+      </w:r>
+      <w:r>
+        <w:t xml:space="preserve"> </w:t>
+      </w:r>
+      <w:r>
+        <w:t xml:space="preserve">rushing through the process.</w:t>
+      </w:r>
+    </w:p>
+    <w:bookmarkEnd w:id="32"/>
+    <w:bookmarkEnd w:id="33"/>
+    <w:bookmarkStart w:id="36" w:name="zoom-best-practices"/>
+    <w:p>
+      <w:pPr>
+        <w:pStyle w:val="Heading2"/>
+      </w:pPr>
+      <w:r>
         <w:t xml:space="preserve">Zoom Best Practices</w:t>
       </w:r>
     </w:p>
@@ -456,7 +1234,7 @@
       <w:r>
         <w:t xml:space="preserve"> </w:t>
       </w:r>
-      <w:hyperlink r:id="rId30">
+      <w:hyperlink r:id="rId34">
         <w:r>
           <w:rPr>
             <w:rStyle w:val="Hyperlink"/>
@@ -474,7 +1252,7 @@
       <w:r>
         <w:t xml:space="preserve"> </w:t>
       </w:r>
-      <w:hyperlink r:id="rId31">
+      <w:hyperlink r:id="rId35">
         <w:r>
           <w:rPr>
             <w:rStyle w:val="Hyperlink"/>
@@ -541,8 +1319,8 @@
         <w:t xml:space="preserve">or group interactions of the instructor and TAs with students.</w:t>
       </w:r>
     </w:p>
-    <w:bookmarkEnd w:id="32"/>
-    <w:bookmarkStart w:id="33" w:name="communications-and-feedback"/>
+    <w:bookmarkEnd w:id="36"/>
+    <w:bookmarkStart w:id="37" w:name="communications-and-feedback"/>
     <w:p>
       <w:pPr>
         <w:pStyle w:val="Heading2"/>
@@ -577,8 +1355,8 @@
         <w:t xml:space="preserve">email) when an Announcement has been posted.</w:t>
       </w:r>
     </w:p>
-    <w:bookmarkEnd w:id="33"/>
-    <w:bookmarkStart w:id="36" w:name="academic-integrity"/>
+    <w:bookmarkEnd w:id="37"/>
+    <w:bookmarkStart w:id="40" w:name="academic-integrity"/>
     <w:p>
       <w:pPr>
         <w:pStyle w:val="Heading2"/>
@@ -615,7 +1393,7 @@
       <w:r>
         <w:t xml:space="preserve"> </w:t>
       </w:r>
-      <w:hyperlink r:id="rId34">
+      <w:hyperlink r:id="rId38">
         <w:r>
           <w:rPr>
             <w:rStyle w:val="Hyperlink"/>
@@ -696,7 +1474,7 @@
       <w:r>
         <w:t xml:space="preserve"> </w:t>
       </w:r>
-      <w:hyperlink r:id="rId35">
+      <w:hyperlink r:id="rId39">
         <w:r>
           <w:rPr>
             <w:rStyle w:val="Hyperlink"/>
@@ -709,8 +1487,8 @@
         <w:t xml:space="preserve">.</w:t>
       </w:r>
     </w:p>
-    <w:bookmarkEnd w:id="36"/>
-    <w:bookmarkStart w:id="38" w:name="Xc6a85f66b1caaa55a7797f1dc5af7e3140c4cde"/>
+    <w:bookmarkEnd w:id="40"/>
+    <w:bookmarkStart w:id="42" w:name="Xc6a85f66b1caaa55a7797f1dc5af7e3140c4cde"/>
     <w:p>
       <w:pPr>
         <w:pStyle w:val="Heading2"/>
@@ -753,7 +1531,7 @@
       <w:r>
         <w:t xml:space="preserve"> </w:t>
       </w:r>
-      <w:hyperlink r:id="rId37">
+      <w:hyperlink r:id="rId41">
         <w:r>
           <w:rPr>
             <w:rStyle w:val="Hyperlink"/>
@@ -781,8 +1559,8 @@
         <w:t xml:space="preserve">soon as possible.</w:t>
       </w:r>
     </w:p>
-    <w:bookmarkEnd w:id="38"/>
-    <w:bookmarkStart w:id="40" w:name="Xa452907def301dc5dd66875684dd468a1d43d7c"/>
+    <w:bookmarkEnd w:id="42"/>
+    <w:bookmarkStart w:id="44" w:name="Xa452907def301dc5dd66875684dd468a1d43d7c"/>
     <w:p>
       <w:pPr>
         <w:pStyle w:val="Heading2"/>
@@ -834,7 +1612,7 @@
       <w:r>
         <w:t xml:space="preserve">(</w:t>
       </w:r>
-      <w:hyperlink r:id="rId39">
+      <w:hyperlink r:id="rId43">
         <w:r>
           <w:rPr>
             <w:rStyle w:val="Hyperlink"/>
@@ -898,8 +1676,8 @@
         <w:t xml:space="preserve">welcome to do so.</w:t>
       </w:r>
     </w:p>
-    <w:bookmarkEnd w:id="40"/>
-    <w:bookmarkStart w:id="47" w:name="student-well-being-support"/>
+    <w:bookmarkEnd w:id="44"/>
+    <w:bookmarkStart w:id="51" w:name="student-well-being-support"/>
     <w:p>
       <w:pPr>
         <w:pStyle w:val="Heading2"/>
@@ -946,7 +1724,7 @@
       <w:pPr>
         <w:numPr>
           <w:ilvl w:val="0"/>
-          <w:numId w:val="1002"/>
+          <w:numId w:val="1016"/>
         </w:numPr>
         <w:pStyle w:val="Compact"/>
       </w:pPr>
@@ -958,11 +1736,11 @@
       <w:pPr>
         <w:numPr>
           <w:ilvl w:val="0"/>
-          <w:numId w:val="1002"/>
-        </w:numPr>
-        <w:pStyle w:val="Compact"/>
-      </w:pPr>
-      <w:hyperlink r:id="rId41">
+          <w:numId w:val="1016"/>
+        </w:numPr>
+        <w:pStyle w:val="Compact"/>
+      </w:pPr>
+      <w:hyperlink r:id="rId45">
         <w:r>
           <w:rPr>
             <w:rStyle w:val="Hyperlink"/>
@@ -989,7 +1767,7 @@
       <w:pPr>
         <w:numPr>
           <w:ilvl w:val="0"/>
-          <w:numId w:val="1003"/>
+          <w:numId w:val="1017"/>
         </w:numPr>
         <w:pStyle w:val="Compact"/>
       </w:pPr>
@@ -1001,7 +1779,7 @@
       <w:pPr>
         <w:numPr>
           <w:ilvl w:val="0"/>
-          <w:numId w:val="1003"/>
+          <w:numId w:val="1017"/>
         </w:numPr>
         <w:pStyle w:val="Compact"/>
       </w:pPr>
@@ -1013,11 +1791,11 @@
       <w:pPr>
         <w:numPr>
           <w:ilvl w:val="0"/>
-          <w:numId w:val="1003"/>
-        </w:numPr>
-        <w:pStyle w:val="Compact"/>
-      </w:pPr>
-      <w:hyperlink r:id="rId42">
+          <w:numId w:val="1017"/>
+        </w:numPr>
+        <w:pStyle w:val="Compact"/>
+      </w:pPr>
+      <w:hyperlink r:id="rId46">
         <w:r>
           <w:rPr>
             <w:rStyle w:val="Hyperlink"/>
@@ -1044,11 +1822,11 @@
       <w:pPr>
         <w:numPr>
           <w:ilvl w:val="0"/>
-          <w:numId w:val="1004"/>
-        </w:numPr>
-        <w:pStyle w:val="Compact"/>
-      </w:pPr>
-      <w:hyperlink r:id="rId43">
+          <w:numId w:val="1018"/>
+        </w:numPr>
+        <w:pStyle w:val="Compact"/>
+      </w:pPr>
+      <w:hyperlink r:id="rId47">
         <w:r>
           <w:rPr>
             <w:rStyle w:val="Hyperlink"/>
@@ -1081,7 +1859,7 @@
       <w:pPr>
         <w:numPr>
           <w:ilvl w:val="0"/>
-          <w:numId w:val="1005"/>
+          <w:numId w:val="1019"/>
         </w:numPr>
         <w:pStyle w:val="Compact"/>
       </w:pPr>
@@ -1091,7 +1869,7 @@
       <w:r>
         <w:t xml:space="preserve"> </w:t>
       </w:r>
-      <w:hyperlink r:id="rId44">
+      <w:hyperlink r:id="rId48">
         <w:r>
           <w:rPr>
             <w:rStyle w:val="Hyperlink"/>
@@ -1122,7 +1900,7 @@
       <w:pPr>
         <w:numPr>
           <w:ilvl w:val="0"/>
-          <w:numId w:val="1005"/>
+          <w:numId w:val="1019"/>
         </w:numPr>
         <w:pStyle w:val="Compact"/>
       </w:pPr>
@@ -1160,7 +1938,7 @@
       <w:pPr>
         <w:numPr>
           <w:ilvl w:val="0"/>
-          <w:numId w:val="1006"/>
+          <w:numId w:val="1020"/>
         </w:numPr>
         <w:pStyle w:val="Compact"/>
       </w:pPr>
@@ -1200,7 +1978,7 @@
       <w:r>
         <w:t xml:space="preserve"> </w:t>
       </w:r>
-      <w:hyperlink r:id="rId45">
+      <w:hyperlink r:id="rId49">
         <w:r>
           <w:rPr>
             <w:rStyle w:val="Hyperlink"/>
@@ -1222,7 +2000,7 @@
       <w:r>
         <w:t xml:space="preserve"> </w:t>
       </w:r>
-      <w:hyperlink r:id="rId46">
+      <w:hyperlink r:id="rId50">
         <w:r>
           <w:rPr>
             <w:rStyle w:val="Hyperlink"/>
@@ -1248,8 +2026,8 @@
         <w:t xml:space="preserve">an effort to work with you; we care about you.</w:t>
       </w:r>
     </w:p>
-    <w:bookmarkEnd w:id="47"/>
-    <w:bookmarkStart w:id="50" w:name="academic-accommodations"/>
+    <w:bookmarkEnd w:id="51"/>
+    <w:bookmarkStart w:id="54" w:name="academic-accommodations"/>
     <w:p>
       <w:pPr>
         <w:pStyle w:val="Heading2"/>
@@ -1310,7 +2088,7 @@
       <w:r>
         <w:t xml:space="preserve"> </w:t>
       </w:r>
-      <w:hyperlink r:id="rId48">
+      <w:hyperlink r:id="rId52">
         <w:r>
           <w:rPr>
             <w:rStyle w:val="Hyperlink"/>
@@ -1324,7 +2102,7 @@
       <w:r>
         <w:t xml:space="preserve"> </w:t>
       </w:r>
-      <w:hyperlink r:id="rId49">
+      <w:hyperlink r:id="rId53">
         <w:r>
           <w:rPr>
             <w:rStyle w:val="Hyperlink"/>
@@ -1366,8 +2144,8 @@
         <w:t xml:space="preserve">business days for final exams.</w:t>
       </w:r>
     </w:p>
-    <w:bookmarkEnd w:id="50"/>
-    <w:bookmarkStart w:id="54" w:name="technical-support"/>
+    <w:bookmarkEnd w:id="54"/>
+    <w:bookmarkStart w:id="58" w:name="technical-support"/>
     <w:p>
       <w:pPr>
         <w:pStyle w:val="Heading2"/>
@@ -1402,7 +2180,7 @@
       <w:r>
         <w:t xml:space="preserve"> </w:t>
       </w:r>
-      <w:hyperlink r:id="rId51">
+      <w:hyperlink r:id="rId55">
         <w:r>
           <w:rPr>
             <w:rStyle w:val="Hyperlink"/>
@@ -1428,7 +2206,7 @@
       <w:r>
         <w:t xml:space="preserve"> </w:t>
       </w:r>
-      <w:hyperlink r:id="rId52">
+      <w:hyperlink r:id="rId56">
         <w:r>
           <w:rPr>
             <w:rStyle w:val="Hyperlink"/>
@@ -1475,7 +2253,7 @@
       <w:r>
         <w:t xml:space="preserve"> </w:t>
       </w:r>
-      <w:hyperlink r:id="rId53">
+      <w:hyperlink r:id="rId57">
         <w:r>
           <w:rPr>
             <w:rStyle w:val="Hyperlink"/>
@@ -1483,12 +2261,9 @@
           <w:t xml:space="preserve">http://www.canvaslms.com/policies/intl-privacy</w:t>
         </w:r>
       </w:hyperlink>
-      <w:r>
-        <w:t xml:space="preserve">.</w:t>
-      </w:r>
-    </w:p>
-    <w:bookmarkEnd w:id="54"/>
-    <w:bookmarkEnd w:id="55"/>
+    </w:p>
+    <w:bookmarkEnd w:id="58"/>
+    <w:bookmarkEnd w:id="59"/>
     <w:sectPr/>
   </w:body>
 </w:document>
@@ -1690,6 +2465,48 @@
     <w:abstractNumId w:val="991"/>
   </w:num>
   <w:num w:numId="1006">
+    <w:abstractNumId w:val="991"/>
+  </w:num>
+  <w:num w:numId="1007">
+    <w:abstractNumId w:val="991"/>
+  </w:num>
+  <w:num w:numId="1008">
+    <w:abstractNumId w:val="991"/>
+  </w:num>
+  <w:num w:numId="1009">
+    <w:abstractNumId w:val="991"/>
+  </w:num>
+  <w:num w:numId="1010">
+    <w:abstractNumId w:val="991"/>
+  </w:num>
+  <w:num w:numId="1011">
+    <w:abstractNumId w:val="991"/>
+  </w:num>
+  <w:num w:numId="1012">
+    <w:abstractNumId w:val="991"/>
+  </w:num>
+  <w:num w:numId="1013">
+    <w:abstractNumId w:val="991"/>
+  </w:num>
+  <w:num w:numId="1014">
+    <w:abstractNumId w:val="991"/>
+  </w:num>
+  <w:num w:numId="1015">
+    <w:abstractNumId w:val="991"/>
+  </w:num>
+  <w:num w:numId="1016">
+    <w:abstractNumId w:val="991"/>
+  </w:num>
+  <w:num w:numId="1017">
+    <w:abstractNumId w:val="991"/>
+  </w:num>
+  <w:num w:numId="1018">
+    <w:abstractNumId w:val="991"/>
+  </w:num>
+  <w:num w:numId="1019">
+    <w:abstractNumId w:val="991"/>
+  </w:num>
+  <w:num w:numId="1020">
     <w:abstractNumId w:val="991"/>
   </w:num>
 </w:numbering>

</xml_diff>